<commit_message>
Fixed backtrack nodes count
</commit_message>
<xml_diff>
--- a/Latin Square Problem/1805115.docx
+++ b/Latin Square Problem/1805115.docx
@@ -194,7 +194,14 @@
           <w:sz w:val="36"/>
           <w:szCs w:val="32"/>
         </w:rPr>
-        <w:t>05-01-2023</w:t>
+        <w:t>09</w:t>
+      </w:r>
+      <w:r>
+        <w:rPr>
+          <w:sz w:val="36"/>
+          <w:szCs w:val="32"/>
+        </w:rPr>
+        <w:t>-01-2023</w:t>
       </w:r>
     </w:p>
     <w:p>
@@ -571,18 +578,14 @@
         <w:jc w:val="both"/>
         <w:rPr>
           <w:rFonts w:ascii="Times New Roman" w:hAnsi="Times New Roman" w:cs="Times New Roman"/>
-          <w:b/>
           <w:color w:val="000000" w:themeColor="text1"/>
           <w:sz w:val="32"/>
           <w:szCs w:val="32"/>
-          <w:u w:val="single"/>
         </w:rPr>
       </w:pPr>
-    </w:p>
-    <w:p>
-      <w:pPr>
-        <w:spacing w:line="276" w:lineRule="auto"/>
-        <w:jc w:val="both"/>
+      <w:bookmarkStart w:id="0" w:name="_GoBack"/>
+      <w:bookmarkEnd w:id="0"/>
+      <w:r>
         <w:rPr>
           <w:rFonts w:ascii="Times New Roman" w:hAnsi="Times New Roman" w:cs="Times New Roman"/>
           <w:b/>
@@ -591,7 +594,9 @@
           <w:szCs w:val="32"/>
           <w:u w:val="single"/>
         </w:rPr>
-      </w:pPr>
+        <w:lastRenderedPageBreak/>
+        <w:t>Data Table</w:t>
+      </w:r>
       <w:r>
         <w:rPr>
           <w:rFonts w:ascii="Times New Roman" w:hAnsi="Times New Roman" w:cs="Times New Roman"/>
@@ -601,8 +606,16 @@
           <w:szCs w:val="32"/>
           <w:u w:val="single"/>
         </w:rPr>
-        <w:lastRenderedPageBreak/>
-        <w:t>Data Table</w:t>
+        <w:t xml:space="preserve">: </w:t>
+      </w:r>
+      <w:r>
+        <w:rPr>
+          <w:rFonts w:ascii="Times New Roman" w:hAnsi="Times New Roman" w:cs="Times New Roman"/>
+          <w:color w:val="000000" w:themeColor="text1"/>
+          <w:sz w:val="32"/>
+          <w:szCs w:val="32"/>
+        </w:rPr>
+        <w:t>The * marker denotes the solution has not come within 30 minutes.</w:t>
       </w:r>
     </w:p>
     <w:tbl>
@@ -1001,7 +1014,7 @@
                 <w:sz w:val="28"/>
                 <w:szCs w:val="28"/>
               </w:rPr>
-              <w:t>0</w:t>
+              <w:t>16</w:t>
             </w:r>
           </w:p>
         </w:tc>
@@ -1115,7 +1128,7 @@
                 <w:sz w:val="28"/>
                 <w:szCs w:val="28"/>
               </w:rPr>
-              <w:t>416178317</w:t>
+              <w:t>150607121</w:t>
             </w:r>
           </w:p>
         </w:tc>
@@ -1138,7 +1151,7 @@
                 <w:sz w:val="28"/>
                 <w:szCs w:val="28"/>
               </w:rPr>
-              <w:t>962465</w:t>
+              <w:t>813578</w:t>
             </w:r>
             <w:r>
               <w:rPr>
@@ -1147,7 +1160,23 @@
                 <w:szCs w:val="28"/>
               </w:rPr>
               <w:br/>
-              <w:t xml:space="preserve">=16.01 </w:t>
+              <w:t>=</w:t>
+            </w:r>
+            <w:r>
+              <w:rPr>
+                <w:rFonts w:ascii="Times New Roman" w:hAnsi="Times New Roman" w:cs="Times New Roman"/>
+                <w:sz w:val="28"/>
+                <w:szCs w:val="28"/>
+              </w:rPr>
+              <w:t>13.56</w:t>
+            </w:r>
+            <w:r>
+              <w:rPr>
+                <w:rFonts w:ascii="Times New Roman" w:hAnsi="Times New Roman" w:cs="Times New Roman"/>
+                <w:sz w:val="28"/>
+                <w:szCs w:val="28"/>
+              </w:rPr>
+              <w:t xml:space="preserve"> </w:t>
             </w:r>
             <w:proofErr w:type="spellStart"/>
             <w:r>
@@ -1275,7 +1304,7 @@
                 <w:sz w:val="28"/>
                 <w:szCs w:val="28"/>
               </w:rPr>
-              <w:t>4</w:t>
+              <w:t>1</w:t>
             </w:r>
           </w:p>
         </w:tc>
@@ -1299,7 +1328,7 @@
                 <w:sz w:val="28"/>
                 <w:szCs w:val="28"/>
               </w:rPr>
-              <w:t>16</w:t>
+              <w:t>15</w:t>
             </w:r>
           </w:p>
         </w:tc>
@@ -1413,7 +1442,7 @@
                 <w:sz w:val="28"/>
                 <w:szCs w:val="28"/>
               </w:rPr>
-              <w:t>6</w:t>
+              <w:t>2</w:t>
             </w:r>
           </w:p>
         </w:tc>
@@ -1527,30 +1556,30 @@
                 <w:sz w:val="28"/>
                 <w:szCs w:val="28"/>
               </w:rPr>
-              <w:t>449500996</w:t>
-            </w:r>
-          </w:p>
-        </w:tc>
-        <w:tc>
-          <w:tcPr>
-            <w:tcW w:w="1616" w:type="dxa"/>
-          </w:tcPr>
-          <w:p>
-            <w:pPr>
-              <w:jc w:val="center"/>
-              <w:rPr>
-                <w:rFonts w:ascii="Times New Roman" w:hAnsi="Times New Roman" w:cs="Times New Roman"/>
-                <w:sz w:val="28"/>
-                <w:szCs w:val="28"/>
-              </w:rPr>
-            </w:pPr>
-            <w:r>
-              <w:rPr>
-                <w:rFonts w:ascii="Times New Roman" w:hAnsi="Times New Roman" w:cs="Times New Roman"/>
-                <w:sz w:val="28"/>
-                <w:szCs w:val="28"/>
-              </w:rPr>
-              <w:t>449500938</w:t>
+              <w:t>47450637</w:t>
+            </w:r>
+          </w:p>
+        </w:tc>
+        <w:tc>
+          <w:tcPr>
+            <w:tcW w:w="1616" w:type="dxa"/>
+          </w:tcPr>
+          <w:p>
+            <w:pPr>
+              <w:jc w:val="center"/>
+              <w:rPr>
+                <w:rFonts w:ascii="Times New Roman" w:hAnsi="Times New Roman" w:cs="Times New Roman"/>
+                <w:sz w:val="28"/>
+                <w:szCs w:val="28"/>
+              </w:rPr>
+            </w:pPr>
+            <w:r>
+              <w:rPr>
+                <w:rFonts w:ascii="Times New Roman" w:hAnsi="Times New Roman" w:cs="Times New Roman"/>
+                <w:sz w:val="28"/>
+                <w:szCs w:val="28"/>
+              </w:rPr>
+              <w:t>14132066</w:t>
             </w:r>
           </w:p>
         </w:tc>
@@ -1573,7 +1602,7 @@
                 <w:sz w:val="28"/>
                 <w:szCs w:val="28"/>
               </w:rPr>
-              <w:t>531218</w:t>
+              <w:t>51880</w:t>
             </w:r>
           </w:p>
         </w:tc>
@@ -1829,7 +1858,7 @@
                 <w:sz w:val="28"/>
                 <w:szCs w:val="28"/>
               </w:rPr>
-              <w:t>6947206</w:t>
+              <w:t>1831610</w:t>
             </w:r>
           </w:p>
         </w:tc>
@@ -1852,7 +1881,7 @@
                 <w:sz w:val="28"/>
                 <w:szCs w:val="28"/>
               </w:rPr>
-              <w:t>37371</w:t>
+              <w:t>32250</w:t>
             </w:r>
           </w:p>
         </w:tc>
@@ -1966,7 +1995,7 @@
                 <w:sz w:val="28"/>
                 <w:szCs w:val="28"/>
               </w:rPr>
-              <w:t>3</w:t>
+              <w:t>1</w:t>
             </w:r>
           </w:p>
         </w:tc>
@@ -2103,7 +2132,7 @@
                 <w:sz w:val="28"/>
                 <w:szCs w:val="28"/>
               </w:rPr>
-              <w:t>4</w:t>
+              <w:t>2</w:t>
             </w:r>
           </w:p>
         </w:tc>
@@ -2217,30 +2246,30 @@
                 <w:sz w:val="28"/>
                 <w:szCs w:val="28"/>
               </w:rPr>
-              <w:t>574134</w:t>
-            </w:r>
-          </w:p>
-        </w:tc>
-        <w:tc>
-          <w:tcPr>
-            <w:tcW w:w="1616" w:type="dxa"/>
-          </w:tcPr>
-          <w:p>
-            <w:pPr>
-              <w:jc w:val="center"/>
-              <w:rPr>
-                <w:rFonts w:ascii="Times New Roman" w:hAnsi="Times New Roman" w:cs="Times New Roman"/>
-                <w:sz w:val="28"/>
-                <w:szCs w:val="28"/>
-              </w:rPr>
-            </w:pPr>
-            <w:r>
-              <w:rPr>
-                <w:rFonts w:ascii="Times New Roman" w:hAnsi="Times New Roman" w:cs="Times New Roman"/>
-                <w:sz w:val="28"/>
-                <w:szCs w:val="28"/>
-              </w:rPr>
-              <w:t>574076</w:t>
+              <w:t>23952</w:t>
+            </w:r>
+          </w:p>
+        </w:tc>
+        <w:tc>
+          <w:tcPr>
+            <w:tcW w:w="1616" w:type="dxa"/>
+          </w:tcPr>
+          <w:p>
+            <w:pPr>
+              <w:jc w:val="center"/>
+              <w:rPr>
+                <w:rFonts w:ascii="Times New Roman" w:hAnsi="Times New Roman" w:cs="Times New Roman"/>
+                <w:sz w:val="28"/>
+                <w:szCs w:val="28"/>
+              </w:rPr>
+            </w:pPr>
+            <w:r>
+              <w:rPr>
+                <w:rFonts w:ascii="Times New Roman" w:hAnsi="Times New Roman" w:cs="Times New Roman"/>
+                <w:sz w:val="28"/>
+                <w:szCs w:val="28"/>
+              </w:rPr>
+              <w:t>5492</w:t>
             </w:r>
           </w:p>
         </w:tc>
@@ -2263,7 +2292,7 @@
                 <w:sz w:val="28"/>
                 <w:szCs w:val="28"/>
               </w:rPr>
-              <w:t>2172</w:t>
+              <w:t>109</w:t>
             </w:r>
           </w:p>
         </w:tc>
@@ -2422,7 +2451,7 @@
                 <w:sz w:val="28"/>
                 <w:szCs w:val="28"/>
               </w:rPr>
-              <w:t>187</w:t>
+              <w:t>18</w:t>
             </w:r>
           </w:p>
         </w:tc>
@@ -2445,15 +2474,7 @@
                 <w:sz w:val="28"/>
                 <w:szCs w:val="28"/>
               </w:rPr>
-              <w:t>1</w:t>
-            </w:r>
-            <w:r>
-              <w:rPr>
-                <w:rFonts w:ascii="Times New Roman" w:hAnsi="Times New Roman" w:cs="Times New Roman"/>
-                <w:sz w:val="28"/>
-                <w:szCs w:val="28"/>
-              </w:rPr>
-              <w:t>5</w:t>
+              <w:t>0</w:t>
             </w:r>
           </w:p>
         </w:tc>
@@ -2567,7 +2588,7 @@
                 <w:sz w:val="28"/>
                 <w:szCs w:val="28"/>
               </w:rPr>
-              <w:t>240377161</w:t>
+              <w:t>86763283</w:t>
             </w:r>
           </w:p>
         </w:tc>
@@ -2597,16 +2618,31 @@
                 <w:sz w:val="28"/>
                 <w:szCs w:val="28"/>
               </w:rPr>
-              <w:t>484354</w:t>
-            </w:r>
-            <w:r>
-              <w:rPr>
-                <w:rFonts w:ascii="Times New Roman" w:hAnsi="Times New Roman" w:cs="Times New Roman"/>
-                <w:sz w:val="28"/>
-                <w:szCs w:val="28"/>
-              </w:rPr>
-              <w:br/>
-              <w:t xml:space="preserve">= 8.07 </w:t>
+              <w:t>379593</w:t>
+            </w:r>
+            <w:r>
+              <w:rPr>
+                <w:rFonts w:ascii="Times New Roman" w:hAnsi="Times New Roman" w:cs="Times New Roman"/>
+                <w:sz w:val="28"/>
+                <w:szCs w:val="28"/>
+              </w:rPr>
+              <w:t xml:space="preserve">= </w:t>
+            </w:r>
+            <w:r>
+              <w:rPr>
+                <w:rFonts w:ascii="Times New Roman" w:hAnsi="Times New Roman" w:cs="Times New Roman"/>
+                <w:sz w:val="28"/>
+                <w:szCs w:val="28"/>
+              </w:rPr>
+              <w:t>6.33</w:t>
+            </w:r>
+            <w:r>
+              <w:rPr>
+                <w:rFonts w:ascii="Times New Roman" w:hAnsi="Times New Roman" w:cs="Times New Roman"/>
+                <w:sz w:val="28"/>
+                <w:szCs w:val="28"/>
+              </w:rPr>
+              <w:t xml:space="preserve"> </w:t>
             </w:r>
             <w:proofErr w:type="spellStart"/>
             <w:r>
@@ -2986,30 +3022,30 @@
                 <w:sz w:val="28"/>
                 <w:szCs w:val="28"/>
               </w:rPr>
-              <w:t>1374653</w:t>
-            </w:r>
-          </w:p>
-        </w:tc>
-        <w:tc>
-          <w:tcPr>
-            <w:tcW w:w="1616" w:type="dxa"/>
-          </w:tcPr>
-          <w:p>
-            <w:pPr>
-              <w:jc w:val="center"/>
-              <w:rPr>
-                <w:rFonts w:ascii="Times New Roman" w:hAnsi="Times New Roman" w:cs="Times New Roman"/>
-                <w:sz w:val="28"/>
-                <w:szCs w:val="28"/>
-              </w:rPr>
-            </w:pPr>
-            <w:r>
-              <w:rPr>
-                <w:rFonts w:ascii="Times New Roman" w:hAnsi="Times New Roman" w:cs="Times New Roman"/>
-                <w:sz w:val="28"/>
-                <w:szCs w:val="28"/>
-              </w:rPr>
-              <w:t>1374595</w:t>
+              <w:t>52301642</w:t>
+            </w:r>
+          </w:p>
+        </w:tc>
+        <w:tc>
+          <w:tcPr>
+            <w:tcW w:w="1616" w:type="dxa"/>
+          </w:tcPr>
+          <w:p>
+            <w:pPr>
+              <w:jc w:val="center"/>
+              <w:rPr>
+                <w:rFonts w:ascii="Times New Roman" w:hAnsi="Times New Roman" w:cs="Times New Roman"/>
+                <w:sz w:val="28"/>
+                <w:szCs w:val="28"/>
+              </w:rPr>
+            </w:pPr>
+            <w:r>
+              <w:rPr>
+                <w:rFonts w:ascii="Times New Roman" w:hAnsi="Times New Roman" w:cs="Times New Roman"/>
+                <w:sz w:val="28"/>
+                <w:szCs w:val="28"/>
+              </w:rPr>
+              <w:t>15024497</w:t>
             </w:r>
           </w:p>
         </w:tc>
@@ -3032,7 +3068,7 @@
                 <w:sz w:val="28"/>
                 <w:szCs w:val="28"/>
               </w:rPr>
-              <w:t>1460</w:t>
+              <w:t>48591</w:t>
             </w:r>
           </w:p>
         </w:tc>
@@ -3146,7 +3182,7 @@
                 <w:sz w:val="28"/>
                 <w:szCs w:val="28"/>
               </w:rPr>
-              <w:t>169</w:t>
+              <w:t>18</w:t>
             </w:r>
           </w:p>
         </w:tc>
@@ -3283,7 +3319,7 @@
                 <w:sz w:val="28"/>
                 <w:szCs w:val="28"/>
               </w:rPr>
-              <w:t>5266748</w:t>
+              <w:t>1412938</w:t>
             </w:r>
           </w:p>
         </w:tc>
@@ -3306,7 +3342,7 @@
                 <w:sz w:val="28"/>
                 <w:szCs w:val="28"/>
               </w:rPr>
-              <w:t>23158</w:t>
+              <w:t>18132</w:t>
             </w:r>
           </w:p>
         </w:tc>
@@ -3487,19 +3523,22 @@
         <w:tc>
           <w:tcPr>
             <w:tcW w:w="1045" w:type="dxa"/>
-          </w:tcPr>
-          <w:p>
-            <w:pPr>
-              <w:jc w:val="center"/>
-              <w:rPr>
-                <w:rFonts w:ascii="Times New Roman" w:hAnsi="Times New Roman" w:cs="Times New Roman"/>
-                <w:sz w:val="28"/>
-                <w:szCs w:val="28"/>
-              </w:rPr>
-            </w:pPr>
-            <w:r>
-              <w:rPr>
-                <w:rFonts w:ascii="Times New Roman" w:hAnsi="Times New Roman" w:cs="Times New Roman"/>
+            <w:shd w:val="clear" w:color="auto" w:fill="70AD47" w:themeFill="accent6"/>
+          </w:tcPr>
+          <w:p>
+            <w:pPr>
+              <w:jc w:val="center"/>
+              <w:rPr>
+                <w:rFonts w:ascii="Times New Roman" w:hAnsi="Times New Roman" w:cs="Times New Roman"/>
+                <w:b/>
+                <w:sz w:val="28"/>
+                <w:szCs w:val="28"/>
+              </w:rPr>
+            </w:pPr>
+            <w:r>
+              <w:rPr>
+                <w:rFonts w:ascii="Times New Roman" w:hAnsi="Times New Roman" w:cs="Times New Roman"/>
+                <w:b/>
                 <w:sz w:val="28"/>
                 <w:szCs w:val="28"/>
               </w:rPr>
@@ -3510,19 +3549,22 @@
         <w:tc>
           <w:tcPr>
             <w:tcW w:w="979" w:type="dxa"/>
-          </w:tcPr>
-          <w:p>
-            <w:pPr>
-              <w:jc w:val="center"/>
-              <w:rPr>
-                <w:rFonts w:ascii="Times New Roman" w:hAnsi="Times New Roman" w:cs="Times New Roman"/>
-                <w:sz w:val="28"/>
-                <w:szCs w:val="28"/>
-              </w:rPr>
-            </w:pPr>
-            <w:r>
-              <w:rPr>
-                <w:rFonts w:ascii="Times New Roman" w:hAnsi="Times New Roman" w:cs="Times New Roman"/>
+            <w:shd w:val="clear" w:color="auto" w:fill="70AD47" w:themeFill="accent6"/>
+          </w:tcPr>
+          <w:p>
+            <w:pPr>
+              <w:jc w:val="center"/>
+              <w:rPr>
+                <w:rFonts w:ascii="Times New Roman" w:hAnsi="Times New Roman" w:cs="Times New Roman"/>
+                <w:b/>
+                <w:sz w:val="28"/>
+                <w:szCs w:val="28"/>
+              </w:rPr>
+            </w:pPr>
+            <w:r>
+              <w:rPr>
+                <w:rFonts w:ascii="Times New Roman" w:hAnsi="Times New Roman" w:cs="Times New Roman"/>
+                <w:b/>
                 <w:sz w:val="28"/>
                 <w:szCs w:val="28"/>
               </w:rPr>
@@ -3533,19 +3575,22 @@
         <w:tc>
           <w:tcPr>
             <w:tcW w:w="1616" w:type="dxa"/>
-          </w:tcPr>
-          <w:p>
-            <w:pPr>
-              <w:jc w:val="center"/>
-              <w:rPr>
-                <w:rFonts w:ascii="Times New Roman" w:hAnsi="Times New Roman" w:cs="Times New Roman"/>
-                <w:sz w:val="28"/>
-                <w:szCs w:val="28"/>
-              </w:rPr>
-            </w:pPr>
-            <w:r>
-              <w:rPr>
-                <w:rFonts w:ascii="Times New Roman" w:hAnsi="Times New Roman" w:cs="Times New Roman"/>
+            <w:shd w:val="clear" w:color="auto" w:fill="70AD47" w:themeFill="accent6"/>
+          </w:tcPr>
+          <w:p>
+            <w:pPr>
+              <w:jc w:val="center"/>
+              <w:rPr>
+                <w:rFonts w:ascii="Times New Roman" w:hAnsi="Times New Roman" w:cs="Times New Roman"/>
+                <w:b/>
+                <w:sz w:val="28"/>
+                <w:szCs w:val="28"/>
+              </w:rPr>
+            </w:pPr>
+            <w:r>
+              <w:rPr>
+                <w:rFonts w:ascii="Times New Roman" w:hAnsi="Times New Roman" w:cs="Times New Roman"/>
+                <w:b/>
                 <w:sz w:val="28"/>
                 <w:szCs w:val="28"/>
               </w:rPr>
@@ -3556,19 +3601,22 @@
         <w:tc>
           <w:tcPr>
             <w:tcW w:w="1616" w:type="dxa"/>
-          </w:tcPr>
-          <w:p>
-            <w:pPr>
-              <w:jc w:val="center"/>
-              <w:rPr>
-                <w:rFonts w:ascii="Times New Roman" w:hAnsi="Times New Roman" w:cs="Times New Roman"/>
-                <w:sz w:val="28"/>
-                <w:szCs w:val="28"/>
-              </w:rPr>
-            </w:pPr>
-            <w:r>
-              <w:rPr>
-                <w:rFonts w:ascii="Times New Roman" w:hAnsi="Times New Roman" w:cs="Times New Roman"/>
+            <w:shd w:val="clear" w:color="auto" w:fill="70AD47" w:themeFill="accent6"/>
+          </w:tcPr>
+          <w:p>
+            <w:pPr>
+              <w:jc w:val="center"/>
+              <w:rPr>
+                <w:rFonts w:ascii="Times New Roman" w:hAnsi="Times New Roman" w:cs="Times New Roman"/>
+                <w:b/>
+                <w:sz w:val="28"/>
+                <w:szCs w:val="28"/>
+              </w:rPr>
+            </w:pPr>
+            <w:r>
+              <w:rPr>
+                <w:rFonts w:ascii="Times New Roman" w:hAnsi="Times New Roman" w:cs="Times New Roman"/>
+                <w:b/>
                 <w:sz w:val="28"/>
                 <w:szCs w:val="28"/>
               </w:rPr>
@@ -3579,23 +3627,26 @@
         <w:tc>
           <w:tcPr>
             <w:tcW w:w="1675" w:type="dxa"/>
-          </w:tcPr>
-          <w:p>
-            <w:pPr>
-              <w:jc w:val="center"/>
-              <w:rPr>
-                <w:rFonts w:ascii="Times New Roman" w:hAnsi="Times New Roman" w:cs="Times New Roman"/>
-                <w:sz w:val="28"/>
-                <w:szCs w:val="28"/>
-              </w:rPr>
-            </w:pPr>
-            <w:r>
-              <w:rPr>
-                <w:rFonts w:ascii="Times New Roman" w:hAnsi="Times New Roman" w:cs="Times New Roman"/>
-                <w:sz w:val="28"/>
-                <w:szCs w:val="28"/>
-              </w:rPr>
-              <w:t>3</w:t>
+            <w:shd w:val="clear" w:color="auto" w:fill="70AD47" w:themeFill="accent6"/>
+          </w:tcPr>
+          <w:p>
+            <w:pPr>
+              <w:jc w:val="center"/>
+              <w:rPr>
+                <w:rFonts w:ascii="Times New Roman" w:hAnsi="Times New Roman" w:cs="Times New Roman"/>
+                <w:b/>
+                <w:sz w:val="28"/>
+                <w:szCs w:val="28"/>
+              </w:rPr>
+            </w:pPr>
+            <w:r>
+              <w:rPr>
+                <w:rFonts w:ascii="Times New Roman" w:hAnsi="Times New Roman" w:cs="Times New Roman"/>
+                <w:b/>
+                <w:sz w:val="28"/>
+                <w:szCs w:val="28"/>
+              </w:rPr>
+              <w:t>0</w:t>
             </w:r>
           </w:p>
         </w:tc>
@@ -3686,30 +3737,30 @@
                 <w:sz w:val="28"/>
                 <w:szCs w:val="28"/>
               </w:rPr>
-              <w:t>1401353</w:t>
-            </w:r>
-          </w:p>
-        </w:tc>
-        <w:tc>
-          <w:tcPr>
-            <w:tcW w:w="1616" w:type="dxa"/>
-          </w:tcPr>
-          <w:p>
-            <w:pPr>
-              <w:jc w:val="center"/>
-              <w:rPr>
-                <w:rFonts w:ascii="Times New Roman" w:hAnsi="Times New Roman" w:cs="Times New Roman"/>
-                <w:sz w:val="28"/>
-                <w:szCs w:val="28"/>
-              </w:rPr>
-            </w:pPr>
-            <w:r>
-              <w:rPr>
-                <w:rFonts w:ascii="Times New Roman" w:hAnsi="Times New Roman" w:cs="Times New Roman"/>
-                <w:sz w:val="28"/>
-                <w:szCs w:val="28"/>
-              </w:rPr>
-              <w:t>1401295</w:t>
+              <w:t>911503</w:t>
+            </w:r>
+          </w:p>
+        </w:tc>
+        <w:tc>
+          <w:tcPr>
+            <w:tcW w:w="1616" w:type="dxa"/>
+          </w:tcPr>
+          <w:p>
+            <w:pPr>
+              <w:jc w:val="center"/>
+              <w:rPr>
+                <w:rFonts w:ascii="Times New Roman" w:hAnsi="Times New Roman" w:cs="Times New Roman"/>
+                <w:sz w:val="28"/>
+                <w:szCs w:val="28"/>
+              </w:rPr>
+            </w:pPr>
+            <w:r>
+              <w:rPr>
+                <w:rFonts w:ascii="Times New Roman" w:hAnsi="Times New Roman" w:cs="Times New Roman"/>
+                <w:sz w:val="28"/>
+                <w:szCs w:val="28"/>
+              </w:rPr>
+              <w:t>249150</w:t>
             </w:r>
           </w:p>
         </w:tc>
@@ -3732,7 +3783,7 @@
                 <w:sz w:val="28"/>
                 <w:szCs w:val="28"/>
               </w:rPr>
-              <w:t>3390</w:t>
+              <w:t>2702</w:t>
             </w:r>
           </w:p>
         </w:tc>
@@ -4052,7 +4103,7 @@
                 <w:sz w:val="28"/>
                 <w:szCs w:val="28"/>
               </w:rPr>
-              <w:t>17948308</w:t>
+              <w:t>6560063</w:t>
             </w:r>
           </w:p>
         </w:tc>
@@ -4075,7 +4126,7 @@
                 <w:sz w:val="28"/>
                 <w:szCs w:val="28"/>
               </w:rPr>
-              <w:t>37233</w:t>
+              <w:t>34221</w:t>
             </w:r>
           </w:p>
         </w:tc>
@@ -4189,7 +4240,7 @@
                 <w:sz w:val="28"/>
                 <w:szCs w:val="28"/>
               </w:rPr>
-              <w:t>46</w:t>
+              <w:t>5</w:t>
             </w:r>
           </w:p>
         </w:tc>
@@ -4212,7 +4263,7 @@
                 <w:sz w:val="28"/>
                 <w:szCs w:val="28"/>
               </w:rPr>
-              <w:t>16</w:t>
+              <w:t>0</w:t>
             </w:r>
           </w:p>
         </w:tc>
@@ -4439,30 +4490,30 @@
                 <w:sz w:val="28"/>
                 <w:szCs w:val="28"/>
               </w:rPr>
-              <w:t>1093722653</w:t>
-            </w:r>
-          </w:p>
-        </w:tc>
-        <w:tc>
-          <w:tcPr>
-            <w:tcW w:w="1616" w:type="dxa"/>
-          </w:tcPr>
-          <w:p>
-            <w:pPr>
-              <w:jc w:val="center"/>
-              <w:rPr>
-                <w:rFonts w:ascii="Times New Roman" w:hAnsi="Times New Roman" w:cs="Times New Roman"/>
-                <w:sz w:val="28"/>
-                <w:szCs w:val="28"/>
-              </w:rPr>
-            </w:pPr>
-            <w:r>
-              <w:rPr>
-                <w:rFonts w:ascii="Times New Roman" w:hAnsi="Times New Roman" w:cs="Times New Roman"/>
-                <w:sz w:val="28"/>
-                <w:szCs w:val="28"/>
-              </w:rPr>
-              <w:t>1093722595</w:t>
+              <w:t>79306908</w:t>
+            </w:r>
+          </w:p>
+        </w:tc>
+        <w:tc>
+          <w:tcPr>
+            <w:tcW w:w="1616" w:type="dxa"/>
+          </w:tcPr>
+          <w:p>
+            <w:pPr>
+              <w:jc w:val="center"/>
+              <w:rPr>
+                <w:rFonts w:ascii="Times New Roman" w:hAnsi="Times New Roman" w:cs="Times New Roman"/>
+                <w:sz w:val="28"/>
+                <w:szCs w:val="28"/>
+              </w:rPr>
+            </w:pPr>
+            <w:r>
+              <w:rPr>
+                <w:rFonts w:ascii="Times New Roman" w:hAnsi="Times New Roman" w:cs="Times New Roman"/>
+                <w:sz w:val="28"/>
+                <w:szCs w:val="28"/>
+              </w:rPr>
+              <w:t>22432707</w:t>
             </w:r>
           </w:p>
         </w:tc>
@@ -4485,27 +4536,8 @@
                 <w:sz w:val="28"/>
                 <w:szCs w:val="28"/>
               </w:rPr>
-              <w:t>1223448</w:t>
-            </w:r>
-            <w:r>
-              <w:rPr>
-                <w:rFonts w:ascii="Times New Roman" w:hAnsi="Times New Roman" w:cs="Times New Roman"/>
-                <w:sz w:val="28"/>
-                <w:szCs w:val="28"/>
-              </w:rPr>
-              <w:br/>
-              <w:t xml:space="preserve">= 20.4 </w:t>
-            </w:r>
-            <w:proofErr w:type="spellStart"/>
-            <w:r>
-              <w:rPr>
-                <w:rFonts w:ascii="Times New Roman" w:hAnsi="Times New Roman" w:cs="Times New Roman"/>
-                <w:sz w:val="28"/>
-                <w:szCs w:val="28"/>
-              </w:rPr>
-              <w:t>mins</w:t>
-            </w:r>
-            <w:proofErr w:type="spellEnd"/>
+              <w:t>89826</w:t>
+            </w:r>
           </w:p>
         </w:tc>
       </w:tr>
@@ -4770,7 +4802,7 @@
                 <w:sz w:val="28"/>
                 <w:szCs w:val="28"/>
               </w:rPr>
-              <w:t>336344</w:t>
+              <w:t>86607</w:t>
             </w:r>
           </w:p>
         </w:tc>
@@ -4793,7 +4825,15 @@
                 <w:sz w:val="28"/>
                 <w:szCs w:val="28"/>
               </w:rPr>
-              <w:t>1297</w:t>
+              <w:t>1</w:t>
+            </w:r>
+            <w:r>
+              <w:rPr>
+                <w:rFonts w:ascii="Times New Roman" w:hAnsi="Times New Roman" w:cs="Times New Roman"/>
+                <w:sz w:val="28"/>
+                <w:szCs w:val="28"/>
+              </w:rPr>
+              <w:t>236</w:t>
             </w:r>
           </w:p>
         </w:tc>
@@ -4907,7 +4947,7 @@
                 <w:sz w:val="28"/>
                 <w:szCs w:val="28"/>
               </w:rPr>
-              <w:t>41</w:t>
+              <w:t>5</w:t>
             </w:r>
           </w:p>
         </w:tc>
@@ -4930,7 +4970,7 @@
                 <w:sz w:val="28"/>
                 <w:szCs w:val="28"/>
               </w:rPr>
-              <w:t>16</w:t>
+              <w:t>0</w:t>
             </w:r>
           </w:p>
         </w:tc>
@@ -4959,19 +4999,22 @@
         <w:tc>
           <w:tcPr>
             <w:tcW w:w="1045" w:type="dxa"/>
-          </w:tcPr>
-          <w:p>
-            <w:pPr>
-              <w:jc w:val="center"/>
-              <w:rPr>
-                <w:rFonts w:ascii="Times New Roman" w:hAnsi="Times New Roman" w:cs="Times New Roman"/>
-                <w:sz w:val="28"/>
-                <w:szCs w:val="28"/>
-              </w:rPr>
-            </w:pPr>
-            <w:r>
-              <w:rPr>
-                <w:rFonts w:ascii="Times New Roman" w:hAnsi="Times New Roman" w:cs="Times New Roman"/>
+            <w:shd w:val="clear" w:color="auto" w:fill="70AD47" w:themeFill="accent6"/>
+          </w:tcPr>
+          <w:p>
+            <w:pPr>
+              <w:jc w:val="center"/>
+              <w:rPr>
+                <w:rFonts w:ascii="Times New Roman" w:hAnsi="Times New Roman" w:cs="Times New Roman"/>
+                <w:b/>
+                <w:sz w:val="28"/>
+                <w:szCs w:val="28"/>
+              </w:rPr>
+            </w:pPr>
+            <w:r>
+              <w:rPr>
+                <w:rFonts w:ascii="Times New Roman" w:hAnsi="Times New Roman" w:cs="Times New Roman"/>
+                <w:b/>
                 <w:sz w:val="28"/>
                 <w:szCs w:val="28"/>
               </w:rPr>
@@ -4982,19 +5025,22 @@
         <w:tc>
           <w:tcPr>
             <w:tcW w:w="979" w:type="dxa"/>
-          </w:tcPr>
-          <w:p>
-            <w:pPr>
-              <w:jc w:val="center"/>
-              <w:rPr>
-                <w:rFonts w:ascii="Times New Roman" w:hAnsi="Times New Roman" w:cs="Times New Roman"/>
-                <w:sz w:val="28"/>
-                <w:szCs w:val="28"/>
-              </w:rPr>
-            </w:pPr>
-            <w:r>
-              <w:rPr>
-                <w:rFonts w:ascii="Times New Roman" w:hAnsi="Times New Roman" w:cs="Times New Roman"/>
+            <w:shd w:val="clear" w:color="auto" w:fill="70AD47" w:themeFill="accent6"/>
+          </w:tcPr>
+          <w:p>
+            <w:pPr>
+              <w:jc w:val="center"/>
+              <w:rPr>
+                <w:rFonts w:ascii="Times New Roman" w:hAnsi="Times New Roman" w:cs="Times New Roman"/>
+                <w:b/>
+                <w:sz w:val="28"/>
+                <w:szCs w:val="28"/>
+              </w:rPr>
+            </w:pPr>
+            <w:r>
+              <w:rPr>
+                <w:rFonts w:ascii="Times New Roman" w:hAnsi="Times New Roman" w:cs="Times New Roman"/>
+                <w:b/>
                 <w:sz w:val="28"/>
                 <w:szCs w:val="28"/>
               </w:rPr>
@@ -5005,19 +5051,22 @@
         <w:tc>
           <w:tcPr>
             <w:tcW w:w="1616" w:type="dxa"/>
-          </w:tcPr>
-          <w:p>
-            <w:pPr>
-              <w:jc w:val="center"/>
-              <w:rPr>
-                <w:rFonts w:ascii="Times New Roman" w:hAnsi="Times New Roman" w:cs="Times New Roman"/>
-                <w:sz w:val="28"/>
-                <w:szCs w:val="28"/>
-              </w:rPr>
-            </w:pPr>
-            <w:r>
-              <w:rPr>
-                <w:rFonts w:ascii="Times New Roman" w:hAnsi="Times New Roman" w:cs="Times New Roman"/>
+            <w:shd w:val="clear" w:color="auto" w:fill="70AD47" w:themeFill="accent6"/>
+          </w:tcPr>
+          <w:p>
+            <w:pPr>
+              <w:jc w:val="center"/>
+              <w:rPr>
+                <w:rFonts w:ascii="Times New Roman" w:hAnsi="Times New Roman" w:cs="Times New Roman"/>
+                <w:b/>
+                <w:sz w:val="28"/>
+                <w:szCs w:val="28"/>
+              </w:rPr>
+            </w:pPr>
+            <w:r>
+              <w:rPr>
+                <w:rFonts w:ascii="Times New Roman" w:hAnsi="Times New Roman" w:cs="Times New Roman"/>
+                <w:b/>
                 <w:sz w:val="28"/>
                 <w:szCs w:val="28"/>
               </w:rPr>
@@ -5028,19 +5077,22 @@
         <w:tc>
           <w:tcPr>
             <w:tcW w:w="1616" w:type="dxa"/>
-          </w:tcPr>
-          <w:p>
-            <w:pPr>
-              <w:jc w:val="center"/>
-              <w:rPr>
-                <w:rFonts w:ascii="Times New Roman" w:hAnsi="Times New Roman" w:cs="Times New Roman"/>
-                <w:sz w:val="28"/>
-                <w:szCs w:val="28"/>
-              </w:rPr>
-            </w:pPr>
-            <w:r>
-              <w:rPr>
-                <w:rFonts w:ascii="Times New Roman" w:hAnsi="Times New Roman" w:cs="Times New Roman"/>
+            <w:shd w:val="clear" w:color="auto" w:fill="70AD47" w:themeFill="accent6"/>
+          </w:tcPr>
+          <w:p>
+            <w:pPr>
+              <w:jc w:val="center"/>
+              <w:rPr>
+                <w:rFonts w:ascii="Times New Roman" w:hAnsi="Times New Roman" w:cs="Times New Roman"/>
+                <w:b/>
+                <w:sz w:val="28"/>
+                <w:szCs w:val="28"/>
+              </w:rPr>
+            </w:pPr>
+            <w:r>
+              <w:rPr>
+                <w:rFonts w:ascii="Times New Roman" w:hAnsi="Times New Roman" w:cs="Times New Roman"/>
+                <w:b/>
                 <w:sz w:val="28"/>
                 <w:szCs w:val="28"/>
               </w:rPr>
@@ -5051,23 +5103,26 @@
         <w:tc>
           <w:tcPr>
             <w:tcW w:w="1675" w:type="dxa"/>
-          </w:tcPr>
-          <w:p>
-            <w:pPr>
-              <w:jc w:val="center"/>
-              <w:rPr>
-                <w:rFonts w:ascii="Times New Roman" w:hAnsi="Times New Roman" w:cs="Times New Roman"/>
-                <w:sz w:val="28"/>
-                <w:szCs w:val="28"/>
-              </w:rPr>
-            </w:pPr>
-            <w:r>
-              <w:rPr>
-                <w:rFonts w:ascii="Times New Roman" w:hAnsi="Times New Roman" w:cs="Times New Roman"/>
-                <w:sz w:val="28"/>
-                <w:szCs w:val="28"/>
-              </w:rPr>
-              <w:t>3</w:t>
+            <w:shd w:val="clear" w:color="auto" w:fill="70AD47" w:themeFill="accent6"/>
+          </w:tcPr>
+          <w:p>
+            <w:pPr>
+              <w:jc w:val="center"/>
+              <w:rPr>
+                <w:rFonts w:ascii="Times New Roman" w:hAnsi="Times New Roman" w:cs="Times New Roman"/>
+                <w:b/>
+                <w:sz w:val="28"/>
+                <w:szCs w:val="28"/>
+              </w:rPr>
+            </w:pPr>
+            <w:r>
+              <w:rPr>
+                <w:rFonts w:ascii="Times New Roman" w:hAnsi="Times New Roman" w:cs="Times New Roman"/>
+                <w:b/>
+                <w:sz w:val="28"/>
+                <w:szCs w:val="28"/>
+              </w:rPr>
+              <w:t>0</w:t>
             </w:r>
           </w:p>
         </w:tc>
@@ -5158,30 +5213,30 @@
                 <w:sz w:val="28"/>
                 <w:szCs w:val="28"/>
               </w:rPr>
-              <w:t>483171</w:t>
-            </w:r>
-          </w:p>
-        </w:tc>
-        <w:tc>
-          <w:tcPr>
-            <w:tcW w:w="1616" w:type="dxa"/>
-          </w:tcPr>
-          <w:p>
-            <w:pPr>
-              <w:jc w:val="center"/>
-              <w:rPr>
-                <w:rFonts w:ascii="Times New Roman" w:hAnsi="Times New Roman" w:cs="Times New Roman"/>
-                <w:sz w:val="28"/>
-                <w:szCs w:val="28"/>
-              </w:rPr>
-            </w:pPr>
-            <w:r>
-              <w:rPr>
-                <w:rFonts w:ascii="Times New Roman" w:hAnsi="Times New Roman" w:cs="Times New Roman"/>
-                <w:sz w:val="28"/>
-                <w:szCs w:val="28"/>
-              </w:rPr>
-              <w:t>483113</w:t>
+              <w:t>11385</w:t>
+            </w:r>
+          </w:p>
+        </w:tc>
+        <w:tc>
+          <w:tcPr>
+            <w:tcW w:w="1616" w:type="dxa"/>
+          </w:tcPr>
+          <w:p>
+            <w:pPr>
+              <w:jc w:val="center"/>
+              <w:rPr>
+                <w:rFonts w:ascii="Times New Roman" w:hAnsi="Times New Roman" w:cs="Times New Roman"/>
+                <w:sz w:val="28"/>
+                <w:szCs w:val="28"/>
+              </w:rPr>
+            </w:pPr>
+            <w:r>
+              <w:rPr>
+                <w:rFonts w:ascii="Times New Roman" w:hAnsi="Times New Roman" w:cs="Times New Roman"/>
+                <w:sz w:val="28"/>
+                <w:szCs w:val="28"/>
+              </w:rPr>
+              <w:t>2885</w:t>
             </w:r>
           </w:p>
         </w:tc>
@@ -5204,7 +5259,7 @@
                 <w:sz w:val="28"/>
                 <w:szCs w:val="28"/>
               </w:rPr>
-              <w:t>1140</w:t>
+              <w:t>31</w:t>
             </w:r>
           </w:p>
         </w:tc>
@@ -5393,7 +5448,7 @@
                 <w:sz w:val="28"/>
                 <w:szCs w:val="28"/>
               </w:rPr>
-              <w:t>15</w:t>
+              <w:t>1</w:t>
             </w:r>
           </w:p>
         </w:tc>
@@ -5670,7 +5725,7 @@
                 <w:sz w:val="28"/>
                 <w:szCs w:val="28"/>
               </w:rPr>
-              <w:t>330</w:t>
+              <w:t>27</w:t>
             </w:r>
           </w:p>
         </w:tc>
@@ -5693,7 +5748,7 @@
                 <w:sz w:val="28"/>
                 <w:szCs w:val="28"/>
               </w:rPr>
-              <w:t>0</w:t>
+              <w:t>15</w:t>
             </w:r>
           </w:p>
         </w:tc>
@@ -5807,7 +5862,7 @@
                 <w:sz w:val="28"/>
                 <w:szCs w:val="28"/>
               </w:rPr>
-              <w:t>737</w:t>
+              <w:t>89</w:t>
             </w:r>
           </w:p>
         </w:tc>
@@ -5830,7 +5885,7 @@
                 <w:sz w:val="28"/>
                 <w:szCs w:val="28"/>
               </w:rPr>
-              <w:t>15</w:t>
+              <w:t>0</w:t>
             </w:r>
           </w:p>
         </w:tc>
@@ -5921,30 +5976,30 @@
                 <w:sz w:val="28"/>
                 <w:szCs w:val="28"/>
               </w:rPr>
-              <w:t>167833</w:t>
-            </w:r>
-          </w:p>
-        </w:tc>
-        <w:tc>
-          <w:tcPr>
-            <w:tcW w:w="1616" w:type="dxa"/>
-          </w:tcPr>
-          <w:p>
-            <w:pPr>
-              <w:jc w:val="center"/>
-              <w:rPr>
-                <w:rFonts w:ascii="Times New Roman" w:hAnsi="Times New Roman" w:cs="Times New Roman"/>
-                <w:sz w:val="28"/>
-                <w:szCs w:val="28"/>
-              </w:rPr>
-            </w:pPr>
-            <w:r>
-              <w:rPr>
-                <w:rFonts w:ascii="Times New Roman" w:hAnsi="Times New Roman" w:cs="Times New Roman"/>
-                <w:sz w:val="28"/>
-                <w:szCs w:val="28"/>
-              </w:rPr>
-              <w:t>167775</w:t>
+              <w:t>32235958</w:t>
+            </w:r>
+          </w:p>
+        </w:tc>
+        <w:tc>
+          <w:tcPr>
+            <w:tcW w:w="1616" w:type="dxa"/>
+          </w:tcPr>
+          <w:p>
+            <w:pPr>
+              <w:jc w:val="center"/>
+              <w:rPr>
+                <w:rFonts w:ascii="Times New Roman" w:hAnsi="Times New Roman" w:cs="Times New Roman"/>
+                <w:sz w:val="28"/>
+                <w:szCs w:val="28"/>
+              </w:rPr>
+            </w:pPr>
+            <w:r>
+              <w:rPr>
+                <w:rFonts w:ascii="Times New Roman" w:hAnsi="Times New Roman" w:cs="Times New Roman"/>
+                <w:sz w:val="28"/>
+                <w:szCs w:val="28"/>
+              </w:rPr>
+              <w:t>9206314</w:t>
             </w:r>
           </w:p>
         </w:tc>
@@ -5967,7 +6022,7 @@
                 <w:sz w:val="28"/>
                 <w:szCs w:val="28"/>
               </w:rPr>
-              <w:t>161</w:t>
+              <w:t>32308</w:t>
             </w:r>
           </w:p>
         </w:tc>
@@ -6093,7 +6148,7 @@
                 <w:sz w:val="28"/>
                 <w:szCs w:val="28"/>
               </w:rPr>
-              <w:t>14</w:t>
+              <w:t>1</w:t>
             </w:r>
           </w:p>
         </w:tc>
@@ -6233,7 +6288,7 @@
                 <w:sz w:val="28"/>
                 <w:szCs w:val="28"/>
               </w:rPr>
-              <w:t>75343818</w:t>
+              <w:t>20485700</w:t>
             </w:r>
           </w:p>
         </w:tc>
@@ -6256,7 +6311,25 @@
                 <w:sz w:val="28"/>
                 <w:szCs w:val="28"/>
               </w:rPr>
-              <w:t>306366</w:t>
+              <w:t>270199</w:t>
+            </w:r>
+          </w:p>
+          <w:p>
+            <w:pPr>
+              <w:jc w:val="center"/>
+              <w:rPr>
+                <w:rFonts w:ascii="Times New Roman" w:hAnsi="Times New Roman" w:cs="Times New Roman"/>
+                <w:sz w:val="28"/>
+                <w:szCs w:val="28"/>
+              </w:rPr>
+            </w:pPr>
+            <w:r>
+              <w:rPr>
+                <w:rFonts w:ascii="Times New Roman" w:hAnsi="Times New Roman" w:cs="Times New Roman"/>
+                <w:sz w:val="28"/>
+                <w:szCs w:val="28"/>
+              </w:rPr>
+              <w:t>=4.5mins</w:t>
             </w:r>
           </w:p>
         </w:tc>
@@ -6370,7 +6443,7 @@
                 <w:sz w:val="28"/>
                 <w:szCs w:val="28"/>
               </w:rPr>
-              <w:t>303</w:t>
+              <w:t>27</w:t>
             </w:r>
           </w:p>
         </w:tc>
@@ -6507,7 +6580,7 @@
                 <w:sz w:val="28"/>
                 <w:szCs w:val="28"/>
               </w:rPr>
-              <w:t>648</w:t>
+              <w:t>83</w:t>
             </w:r>
           </w:p>
         </w:tc>
@@ -6530,7 +6603,7 @@
                 <w:sz w:val="28"/>
                 <w:szCs w:val="28"/>
               </w:rPr>
-              <w:t>19</w:t>
+              <w:t>16</w:t>
             </w:r>
           </w:p>
         </w:tc>
@@ -6621,30 +6694,30 @@
                 <w:sz w:val="28"/>
                 <w:szCs w:val="28"/>
               </w:rPr>
-              <w:t>132618</w:t>
-            </w:r>
-          </w:p>
-        </w:tc>
-        <w:tc>
-          <w:tcPr>
-            <w:tcW w:w="1616" w:type="dxa"/>
-          </w:tcPr>
-          <w:p>
-            <w:pPr>
-              <w:jc w:val="center"/>
-              <w:rPr>
-                <w:rFonts w:ascii="Times New Roman" w:hAnsi="Times New Roman" w:cs="Times New Roman"/>
-                <w:sz w:val="28"/>
-                <w:szCs w:val="28"/>
-              </w:rPr>
-            </w:pPr>
-            <w:r>
-              <w:rPr>
-                <w:rFonts w:ascii="Times New Roman" w:hAnsi="Times New Roman" w:cs="Times New Roman"/>
-                <w:sz w:val="28"/>
-                <w:szCs w:val="28"/>
-              </w:rPr>
-              <w:t>132560</w:t>
+              <w:t>663129</w:t>
+            </w:r>
+          </w:p>
+        </w:tc>
+        <w:tc>
+          <w:tcPr>
+            <w:tcW w:w="1616" w:type="dxa"/>
+          </w:tcPr>
+          <w:p>
+            <w:pPr>
+              <w:jc w:val="center"/>
+              <w:rPr>
+                <w:rFonts w:ascii="Times New Roman" w:hAnsi="Times New Roman" w:cs="Times New Roman"/>
+                <w:sz w:val="28"/>
+                <w:szCs w:val="28"/>
+              </w:rPr>
+            </w:pPr>
+            <w:r>
+              <w:rPr>
+                <w:rFonts w:ascii="Times New Roman" w:hAnsi="Times New Roman" w:cs="Times New Roman"/>
+                <w:sz w:val="28"/>
+                <w:szCs w:val="28"/>
+              </w:rPr>
+              <w:t>175800</w:t>
             </w:r>
           </w:p>
         </w:tc>
@@ -6667,7 +6740,7 @@
                 <w:sz w:val="28"/>
                 <w:szCs w:val="28"/>
               </w:rPr>
-              <w:t>297</w:t>
+              <w:t>1442</w:t>
             </w:r>
           </w:p>
         </w:tc>
@@ -6844,7 +6917,7 @@
                 <w:sz w:val="28"/>
                 <w:szCs w:val="28"/>
               </w:rPr>
-              <w:t>3217</w:t>
+              <w:t>490</w:t>
             </w:r>
           </w:p>
         </w:tc>
@@ -6867,7 +6940,7 @@
                 <w:sz w:val="28"/>
                 <w:szCs w:val="28"/>
               </w:rPr>
-              <w:t>16</w:t>
+              <w:t>31</w:t>
             </w:r>
           </w:p>
         </w:tc>
@@ -6981,7 +7054,7 @@
                 <w:sz w:val="28"/>
                 <w:szCs w:val="28"/>
               </w:rPr>
-              <w:t>895958</w:t>
+              <w:t>296740</w:t>
             </w:r>
           </w:p>
         </w:tc>
@@ -7004,7 +7077,7 @@
                 <w:sz w:val="28"/>
                 <w:szCs w:val="28"/>
               </w:rPr>
-              <w:t>3515</w:t>
+              <w:t>1276</w:t>
             </w:r>
           </w:p>
         </w:tc>
@@ -7118,7 +7191,7 @@
                 <w:sz w:val="28"/>
                 <w:szCs w:val="28"/>
               </w:rPr>
-              <w:t>12</w:t>
+              <w:t>3</w:t>
             </w:r>
           </w:p>
         </w:tc>
@@ -7267,7 +7340,7 @@
                 <w:sz w:val="28"/>
                 <w:szCs w:val="28"/>
               </w:rPr>
-              <w:t>9</w:t>
+              <w:t>4</w:t>
             </w:r>
           </w:p>
         </w:tc>
@@ -7384,30 +7457,30 @@
                 <w:sz w:val="28"/>
                 <w:szCs w:val="28"/>
               </w:rPr>
-              <w:t>84798141</w:t>
-            </w:r>
-          </w:p>
-        </w:tc>
-        <w:tc>
-          <w:tcPr>
-            <w:tcW w:w="1616" w:type="dxa"/>
-          </w:tcPr>
-          <w:p>
-            <w:pPr>
-              <w:jc w:val="center"/>
-              <w:rPr>
-                <w:rFonts w:ascii="Times New Roman" w:hAnsi="Times New Roman" w:cs="Times New Roman"/>
-                <w:sz w:val="28"/>
-                <w:szCs w:val="28"/>
-              </w:rPr>
-            </w:pPr>
-            <w:r>
-              <w:rPr>
-                <w:rFonts w:ascii="Times New Roman" w:hAnsi="Times New Roman" w:cs="Times New Roman"/>
-                <w:sz w:val="28"/>
-                <w:szCs w:val="28"/>
-              </w:rPr>
-              <w:t>84798083</w:t>
+              <w:t>400728277</w:t>
+            </w:r>
+          </w:p>
+        </w:tc>
+        <w:tc>
+          <w:tcPr>
+            <w:tcW w:w="1616" w:type="dxa"/>
+          </w:tcPr>
+          <w:p>
+            <w:pPr>
+              <w:jc w:val="center"/>
+              <w:rPr>
+                <w:rFonts w:ascii="Times New Roman" w:hAnsi="Times New Roman" w:cs="Times New Roman"/>
+                <w:sz w:val="28"/>
+                <w:szCs w:val="28"/>
+              </w:rPr>
+            </w:pPr>
+            <w:r>
+              <w:rPr>
+                <w:rFonts w:ascii="Times New Roman" w:hAnsi="Times New Roman" w:cs="Times New Roman"/>
+                <w:sz w:val="28"/>
+                <w:szCs w:val="28"/>
+              </w:rPr>
+              <w:t>118466648</w:t>
             </w:r>
           </w:p>
         </w:tc>
@@ -7430,8 +7503,27 @@
                 <w:sz w:val="28"/>
                 <w:szCs w:val="28"/>
               </w:rPr>
-              <w:t>94748</w:t>
-            </w:r>
+              <w:t>402598</w:t>
+            </w:r>
+            <w:r>
+              <w:rPr>
+                <w:rFonts w:ascii="Times New Roman" w:hAnsi="Times New Roman" w:cs="Times New Roman"/>
+                <w:sz w:val="28"/>
+                <w:szCs w:val="28"/>
+              </w:rPr>
+              <w:br/>
+              <w:t xml:space="preserve">=6.7 </w:t>
+            </w:r>
+            <w:proofErr w:type="spellStart"/>
+            <w:r>
+              <w:rPr>
+                <w:rFonts w:ascii="Times New Roman" w:hAnsi="Times New Roman" w:cs="Times New Roman"/>
+                <w:sz w:val="28"/>
+                <w:szCs w:val="28"/>
+              </w:rPr>
+              <w:t>mins</w:t>
+            </w:r>
+            <w:proofErr w:type="spellEnd"/>
           </w:p>
         </w:tc>
       </w:tr>
@@ -7544,7 +7636,7 @@
                 <w:sz w:val="28"/>
                 <w:szCs w:val="28"/>
               </w:rPr>
-              <w:t>2727</w:t>
+              <w:t>490</w:t>
             </w:r>
           </w:p>
         </w:tc>
@@ -7681,7 +7773,7 @@
                 <w:sz w:val="28"/>
                 <w:szCs w:val="28"/>
               </w:rPr>
-              <w:t>34005</w:t>
+              <w:t>8476</w:t>
             </w:r>
           </w:p>
         </w:tc>
@@ -7704,7 +7796,7 @@
                 <w:sz w:val="28"/>
                 <w:szCs w:val="28"/>
               </w:rPr>
-              <w:t>125</w:t>
+              <w:t>110</w:t>
             </w:r>
           </w:p>
         </w:tc>
@@ -7818,7 +7910,7 @@
                 <w:sz w:val="28"/>
                 <w:szCs w:val="28"/>
               </w:rPr>
-              <w:t>9</w:t>
+              <w:t>3</w:t>
             </w:r>
           </w:p>
         </w:tc>
@@ -7841,7 +7933,7 @@
                 <w:sz w:val="28"/>
                 <w:szCs w:val="28"/>
               </w:rPr>
-              <w:t>16</w:t>
+              <w:t>0</w:t>
             </w:r>
           </w:p>
         </w:tc>
@@ -7967,7 +8059,7 @@
                 <w:sz w:val="28"/>
                 <w:szCs w:val="28"/>
               </w:rPr>
-              <w:t>5</w:t>
+              <w:t>1</w:t>
             </w:r>
           </w:p>
         </w:tc>
@@ -7993,7 +8085,7 @@
                 <w:sz w:val="28"/>
                 <w:szCs w:val="28"/>
               </w:rPr>
-              <w:t>2</w:t>
+              <w:t>0</w:t>
             </w:r>
           </w:p>
         </w:tc>
@@ -8084,30 +8176,30 @@
                 <w:sz w:val="28"/>
                 <w:szCs w:val="28"/>
               </w:rPr>
-              <w:t>89324717</w:t>
-            </w:r>
-          </w:p>
-        </w:tc>
-        <w:tc>
-          <w:tcPr>
-            <w:tcW w:w="1616" w:type="dxa"/>
-          </w:tcPr>
-          <w:p>
-            <w:pPr>
-              <w:jc w:val="center"/>
-              <w:rPr>
-                <w:rFonts w:ascii="Times New Roman" w:hAnsi="Times New Roman" w:cs="Times New Roman"/>
-                <w:sz w:val="28"/>
-                <w:szCs w:val="28"/>
-              </w:rPr>
-            </w:pPr>
-            <w:r>
-              <w:rPr>
-                <w:rFonts w:ascii="Times New Roman" w:hAnsi="Times New Roman" w:cs="Times New Roman"/>
-                <w:sz w:val="28"/>
-                <w:szCs w:val="28"/>
-              </w:rPr>
-              <w:t>89324659</w:t>
+              <w:t>55911080</w:t>
+            </w:r>
+          </w:p>
+        </w:tc>
+        <w:tc>
+          <w:tcPr>
+            <w:tcW w:w="1616" w:type="dxa"/>
+          </w:tcPr>
+          <w:p>
+            <w:pPr>
+              <w:jc w:val="center"/>
+              <w:rPr>
+                <w:rFonts w:ascii="Times New Roman" w:hAnsi="Times New Roman" w:cs="Times New Roman"/>
+                <w:sz w:val="28"/>
+                <w:szCs w:val="28"/>
+              </w:rPr>
+            </w:pPr>
+            <w:r>
+              <w:rPr>
+                <w:rFonts w:ascii="Times New Roman" w:hAnsi="Times New Roman" w:cs="Times New Roman"/>
+                <w:sz w:val="28"/>
+                <w:szCs w:val="28"/>
+              </w:rPr>
+              <w:t>15271021</w:t>
             </w:r>
           </w:p>
         </w:tc>
@@ -8130,8 +8222,36 @@
                 <w:sz w:val="28"/>
                 <w:szCs w:val="28"/>
               </w:rPr>
-              <w:t>240271</w:t>
-            </w:r>
+              <w:t>132063</w:t>
+            </w:r>
+          </w:p>
+          <w:p>
+            <w:pPr>
+              <w:jc w:val="center"/>
+              <w:rPr>
+                <w:rFonts w:ascii="Times New Roman" w:hAnsi="Times New Roman" w:cs="Times New Roman"/>
+                <w:sz w:val="28"/>
+                <w:szCs w:val="28"/>
+              </w:rPr>
+            </w:pPr>
+            <w:r>
+              <w:rPr>
+                <w:rFonts w:ascii="Times New Roman" w:hAnsi="Times New Roman" w:cs="Times New Roman"/>
+                <w:sz w:val="28"/>
+                <w:szCs w:val="28"/>
+              </w:rPr>
+              <w:t xml:space="preserve">=2.2 </w:t>
+            </w:r>
+            <w:proofErr w:type="spellStart"/>
+            <w:r>
+              <w:rPr>
+                <w:rFonts w:ascii="Times New Roman" w:hAnsi="Times New Roman" w:cs="Times New Roman"/>
+                <w:sz w:val="28"/>
+                <w:szCs w:val="28"/>
+              </w:rPr>
+              <w:t>mins</w:t>
+            </w:r>
+            <w:proofErr w:type="spellEnd"/>
           </w:p>
         </w:tc>
       </w:tr>
@@ -8327,7 +8447,7 @@
                 <w:sz w:val="28"/>
                 <w:szCs w:val="28"/>
               </w:rPr>
-              <w:t>136089</w:t>
+              <w:t>12274</w:t>
             </w:r>
           </w:p>
         </w:tc>
@@ -8353,7 +8473,7 @@
                 <w:sz w:val="28"/>
                 <w:szCs w:val="28"/>
               </w:rPr>
-              <w:t>281</w:t>
+              <w:t>453</w:t>
             </w:r>
           </w:p>
         </w:tc>
@@ -8492,8 +8612,6 @@
               </w:rPr>
               <w:t>*</w:t>
             </w:r>
-            <w:bookmarkStart w:id="0" w:name="_GoBack"/>
-            <w:bookmarkEnd w:id="0"/>
           </w:p>
         </w:tc>
       </w:tr>
@@ -8606,7 +8724,7 @@
                 <w:sz w:val="28"/>
                 <w:szCs w:val="28"/>
               </w:rPr>
-              <w:t>710622</w:t>
+              <w:t>66597</w:t>
             </w:r>
           </w:p>
         </w:tc>
@@ -8629,7 +8747,7 @@
                 <w:sz w:val="28"/>
                 <w:szCs w:val="28"/>
               </w:rPr>
-              <w:t>2093</w:t>
+              <w:t>2015</w:t>
             </w:r>
           </w:p>
         </w:tc>
@@ -8743,7 +8861,7 @@
                 <w:sz w:val="28"/>
                 <w:szCs w:val="28"/>
               </w:rPr>
-              <w:t>1672655</w:t>
+              <w:t>191924</w:t>
             </w:r>
           </w:p>
         </w:tc>
@@ -8766,7 +8884,7 @@
                 <w:sz w:val="28"/>
                 <w:szCs w:val="28"/>
               </w:rPr>
-              <w:t>6987</w:t>
+              <w:t>5421</w:t>
             </w:r>
           </w:p>
         </w:tc>
@@ -9029,7 +9147,7 @@
                 <w:sz w:val="28"/>
                 <w:szCs w:val="28"/>
               </w:rPr>
-              <w:t>123815</w:t>
+              <w:t>12274</w:t>
             </w:r>
           </w:p>
         </w:tc>
@@ -9055,7 +9173,16 @@
                 <w:sz w:val="28"/>
                 <w:szCs w:val="28"/>
               </w:rPr>
-              <w:t>297</w:t>
+              <w:t>2</w:t>
+            </w:r>
+            <w:r>
+              <w:rPr>
+                <w:rFonts w:ascii="Times New Roman" w:hAnsi="Times New Roman" w:cs="Times New Roman"/>
+                <w:b/>
+                <w:sz w:val="28"/>
+                <w:szCs w:val="28"/>
+              </w:rPr>
+              <w:t>81</w:t>
             </w:r>
           </w:p>
         </w:tc>
@@ -9306,7 +9433,7 @@
                 <w:sz w:val="28"/>
                 <w:szCs w:val="28"/>
               </w:rPr>
-              <w:t>644025</w:t>
+              <w:t>66597</w:t>
             </w:r>
           </w:p>
         </w:tc>
@@ -9329,7 +9456,7 @@
                 <w:sz w:val="28"/>
                 <w:szCs w:val="28"/>
               </w:rPr>
-              <w:t>1999</w:t>
+              <w:t>1952</w:t>
             </w:r>
           </w:p>
         </w:tc>
@@ -9443,7 +9570,7 @@
                 <w:sz w:val="28"/>
                 <w:szCs w:val="28"/>
               </w:rPr>
-              <w:t>1480731</w:t>
+              <w:t>188764</w:t>
             </w:r>
           </w:p>
         </w:tc>
@@ -9466,7 +9593,15 @@
                 <w:sz w:val="28"/>
                 <w:szCs w:val="28"/>
               </w:rPr>
-              <w:t>9340</w:t>
+              <w:t>5</w:t>
+            </w:r>
+            <w:r>
+              <w:rPr>
+                <w:rFonts w:ascii="Times New Roman" w:hAnsi="Times New Roman" w:cs="Times New Roman"/>
+                <w:sz w:val="28"/>
+                <w:szCs w:val="28"/>
+              </w:rPr>
+              <w:t>186</w:t>
             </w:r>
           </w:p>
         </w:tc>
@@ -9635,7 +9770,6 @@
           <w:szCs w:val="32"/>
           <w:u w:val="single"/>
         </w:rPr>
-        <w:lastRenderedPageBreak/>
         <w:t>Analysis:</w:t>
       </w:r>
     </w:p>
@@ -9755,7 +9889,23 @@
           <w:sz w:val="28"/>
           <w:szCs w:val="28"/>
         </w:rPr>
-        <w:t>If a pure backtrack solver is used, then the heuristics will not get the updated domain. Therefore it will work on the initial domain every time and this will be able to provide the power of the heuristics.</w:t>
+        <w:t xml:space="preserve">If a pure backtrack solver is used, then the heuristics will not get the updated domain. Therefore it will work on the initial domain every time and this will </w:t>
+      </w:r>
+      <w:r>
+        <w:rPr>
+          <w:rFonts w:ascii="Times New Roman" w:hAnsi="Times New Roman" w:cs="Times New Roman"/>
+          <w:sz w:val="28"/>
+          <w:szCs w:val="28"/>
+        </w:rPr>
+        <w:t xml:space="preserve">not </w:t>
+      </w:r>
+      <w:r>
+        <w:rPr>
+          <w:rFonts w:ascii="Times New Roman" w:hAnsi="Times New Roman" w:cs="Times New Roman"/>
+          <w:sz w:val="28"/>
+          <w:szCs w:val="28"/>
+        </w:rPr>
+        <w:t>be able to provide the power of the heuristics.</w:t>
       </w:r>
     </w:p>
     <w:p>
@@ -9801,7 +9951,7 @@
           <w:sz w:val="28"/>
           <w:szCs w:val="28"/>
         </w:rPr>
-        <w:t xml:space="preserve">acktrack for all the test cases as it detects failure earlier and reduces the number of nodes in the search tree by pruning larger parts of the tree earlier. For example, for test case “d-10-09”, the BT with heuristic VAH2 searches total </w:t>
+        <w:t xml:space="preserve">acktrack for all the test cases as it detects failure earlier and reduces the number of nodes in the search tree by pruning larger parts of the tree earlier. </w:t>
       </w:r>
       <w:r>
         <w:rPr>
@@ -9809,31 +9959,7 @@
           <w:sz w:val="28"/>
           <w:szCs w:val="28"/>
         </w:rPr>
-        <w:t>896016</w:t>
-      </w:r>
-      <w:r>
-        <w:rPr>
-          <w:rFonts w:ascii="Times New Roman" w:hAnsi="Times New Roman" w:cs="Times New Roman"/>
-          <w:sz w:val="28"/>
-          <w:szCs w:val="28"/>
-        </w:rPr>
-        <w:t xml:space="preserve"> nodes where the FC searches only </w:t>
-      </w:r>
-      <w:r>
-        <w:rPr>
-          <w:rFonts w:ascii="Times New Roman" w:hAnsi="Times New Roman" w:cs="Times New Roman"/>
-          <w:sz w:val="28"/>
-          <w:szCs w:val="28"/>
-        </w:rPr>
-        <w:t>34063</w:t>
-      </w:r>
-      <w:r>
-        <w:rPr>
-          <w:rFonts w:ascii="Times New Roman" w:hAnsi="Times New Roman" w:cs="Times New Roman"/>
-          <w:sz w:val="28"/>
-          <w:szCs w:val="28"/>
-        </w:rPr>
-        <w:t xml:space="preserve"> nodes (A factor of 26 improvement).</w:t>
+        <w:t>Therefore the number of nodes are less in forward checking than that in backtracking.</w:t>
       </w:r>
     </w:p>
     <w:p>
@@ -9899,7 +10025,85 @@
           <w:szCs w:val="28"/>
         </w:rPr>
         <w:lastRenderedPageBreak/>
-        <w:t xml:space="preserve">After VAH1, the VAH3 gives better performance, and then VAH4. The </w:t>
+        <w:t>After VAH1, the VAH4</w:t>
+      </w:r>
+      <w:r>
+        <w:rPr>
+          <w:rFonts w:ascii="Times New Roman" w:hAnsi="Times New Roman" w:cs="Times New Roman"/>
+          <w:sz w:val="28"/>
+          <w:szCs w:val="28"/>
+        </w:rPr>
+        <w:t xml:space="preserve"> gives b</w:t>
+      </w:r>
+      <w:r>
+        <w:rPr>
+          <w:rFonts w:ascii="Times New Roman" w:hAnsi="Times New Roman" w:cs="Times New Roman"/>
+          <w:sz w:val="28"/>
+          <w:szCs w:val="28"/>
+        </w:rPr>
+        <w:t>etter performance, and then VAH3</w:t>
+      </w:r>
+      <w:r>
+        <w:rPr>
+          <w:rFonts w:ascii="Times New Roman" w:hAnsi="Times New Roman" w:cs="Times New Roman"/>
+          <w:sz w:val="28"/>
+          <w:szCs w:val="28"/>
+        </w:rPr>
+        <w:t>.</w:t>
+      </w:r>
+      <w:r>
+        <w:rPr>
+          <w:rFonts w:ascii="Times New Roman" w:hAnsi="Times New Roman" w:cs="Times New Roman"/>
+          <w:b/>
+          <w:sz w:val="28"/>
+          <w:szCs w:val="28"/>
+        </w:rPr>
+        <w:t xml:space="preserve"> </w:t>
+      </w:r>
+      <w:r>
+        <w:rPr>
+          <w:rFonts w:ascii="Times New Roman" w:hAnsi="Times New Roman" w:cs="Times New Roman"/>
+          <w:b/>
+          <w:sz w:val="28"/>
+          <w:szCs w:val="28"/>
+        </w:rPr>
+        <w:t>VAH4</w:t>
+      </w:r>
+      <w:r>
+        <w:rPr>
+          <w:rFonts w:ascii="Times New Roman" w:hAnsi="Times New Roman" w:cs="Times New Roman"/>
+          <w:sz w:val="28"/>
+          <w:szCs w:val="28"/>
+        </w:rPr>
+        <w:t xml:space="preserve"> tries to combine heuristic VAH1 and VAH2 by minimizing the ratio. It gives similar performance to VAH3 in some test cases.</w:t>
+      </w:r>
+      <w:r>
+        <w:rPr>
+          <w:rFonts w:ascii="Times New Roman" w:hAnsi="Times New Roman" w:cs="Times New Roman"/>
+          <w:sz w:val="28"/>
+          <w:szCs w:val="28"/>
+        </w:rPr>
+        <w:t xml:space="preserve"> </w:t>
+      </w:r>
+    </w:p>
+    <w:p>
+      <w:pPr>
+        <w:spacing w:line="360" w:lineRule="auto"/>
+        <w:ind w:firstLine="720"/>
+        <w:jc w:val="both"/>
+        <w:rPr>
+          <w:rFonts w:ascii="Times New Roman" w:hAnsi="Times New Roman" w:cs="Times New Roman"/>
+          <w:sz w:val="28"/>
+          <w:szCs w:val="28"/>
+        </w:rPr>
+      </w:pPr>
+      <w:r>
+        <w:rPr>
+          <w:rFonts w:ascii="Times New Roman" w:hAnsi="Times New Roman" w:cs="Times New Roman"/>
+          <w:sz w:val="28"/>
+          <w:szCs w:val="28"/>
+        </w:rPr>
+        <w:t xml:space="preserve"> The </w:t>
       </w:r>
       <w:r>
         <w:rPr>
@@ -9991,51 +10195,6 @@
           <w:sz w:val="28"/>
           <w:szCs w:val="28"/>
         </w:rPr>
-        <w:t xml:space="preserve">On the other hand, </w:t>
-      </w:r>
-      <w:r>
-        <w:rPr>
-          <w:rFonts w:ascii="Times New Roman" w:hAnsi="Times New Roman" w:cs="Times New Roman"/>
-          <w:b/>
-          <w:sz w:val="28"/>
-          <w:szCs w:val="28"/>
-        </w:rPr>
-        <w:t>VAH4</w:t>
-      </w:r>
-      <w:r>
-        <w:rPr>
-          <w:rFonts w:ascii="Times New Roman" w:hAnsi="Times New Roman" w:cs="Times New Roman"/>
-          <w:sz w:val="28"/>
-          <w:szCs w:val="28"/>
-        </w:rPr>
-        <w:t xml:space="preserve"> tries to combine heuristic VAH1 and VAH2 by minimizing the ratio. It gives similar performance</w:t>
-      </w:r>
-      <w:r>
-        <w:rPr>
-          <w:rFonts w:ascii="Times New Roman" w:hAnsi="Times New Roman" w:cs="Times New Roman"/>
-          <w:sz w:val="28"/>
-          <w:szCs w:val="28"/>
-        </w:rPr>
-        <w:t xml:space="preserve"> to VAH3 in some test cases.</w:t>
-      </w:r>
-    </w:p>
-    <w:p>
-      <w:pPr>
-        <w:spacing w:line="360" w:lineRule="auto"/>
-        <w:ind w:firstLine="720"/>
-        <w:jc w:val="both"/>
-        <w:rPr>
-          <w:rFonts w:ascii="Times New Roman" w:hAnsi="Times New Roman" w:cs="Times New Roman"/>
-          <w:sz w:val="28"/>
-          <w:szCs w:val="28"/>
-        </w:rPr>
-      </w:pPr>
-      <w:r>
-        <w:rPr>
-          <w:rFonts w:ascii="Times New Roman" w:hAnsi="Times New Roman" w:cs="Times New Roman"/>
-          <w:sz w:val="28"/>
-          <w:szCs w:val="28"/>
-        </w:rPr>
         <w:t xml:space="preserve">The </w:t>
       </w:r>
       <w:r>
@@ -10197,7 +10356,108 @@
           <w:sz w:val="28"/>
           <w:szCs w:val="28"/>
         </w:rPr>
-        <w:t xml:space="preserve">The reason is, it picks a variable that is most likely to cause a failure soon and checking the size of the domain of neighboring variables, it detects failure early, thereby pruning the search tree- avoiding pointless searches through other variables. </w:t>
+        <w:t>The reason is, it picks a variable that is most likely to cause a failure soon and checking the size of the domain of neighboring variables, it detects failure early, thereby pruning the search tree- avoiding pointless searches through other variables.</w:t>
+      </w:r>
+    </w:p>
+    <w:p>
+      <w:pPr>
+        <w:spacing w:line="360" w:lineRule="auto"/>
+        <w:ind w:firstLine="720"/>
+        <w:jc w:val="both"/>
+        <w:rPr>
+          <w:rFonts w:ascii="Times New Roman" w:hAnsi="Times New Roman" w:cs="Times New Roman"/>
+          <w:sz w:val="28"/>
+          <w:szCs w:val="28"/>
+        </w:rPr>
+      </w:pPr>
+      <w:r>
+        <w:rPr>
+          <w:rFonts w:ascii="Times New Roman" w:hAnsi="Times New Roman" w:cs="Times New Roman"/>
+          <w:b/>
+          <w:sz w:val="28"/>
+          <w:szCs w:val="28"/>
+        </w:rPr>
+        <w:t>Strength or Weakness of a solver:</w:t>
+      </w:r>
+      <w:r>
+        <w:rPr>
+          <w:rFonts w:ascii="Times New Roman" w:hAnsi="Times New Roman" w:cs="Times New Roman"/>
+          <w:b/>
+          <w:sz w:val="28"/>
+          <w:szCs w:val="28"/>
+        </w:rPr>
+        <w:t xml:space="preserve"> </w:t>
+      </w:r>
+      <w:r>
+        <w:rPr>
+          <w:rFonts w:ascii="Times New Roman" w:hAnsi="Times New Roman" w:cs="Times New Roman"/>
+          <w:sz w:val="28"/>
+          <w:szCs w:val="28"/>
+        </w:rPr>
+        <w:t xml:space="preserve">It is clear that the strength of </w:t>
+      </w:r>
+      <w:proofErr w:type="gramStart"/>
+      <w:r>
+        <w:rPr>
+          <w:rFonts w:ascii="Times New Roman" w:hAnsi="Times New Roman" w:cs="Times New Roman"/>
+          <w:sz w:val="28"/>
+          <w:szCs w:val="28"/>
+        </w:rPr>
+        <w:t>Forward</w:t>
+      </w:r>
+      <w:proofErr w:type="gramEnd"/>
+      <w:r>
+        <w:rPr>
+          <w:rFonts w:ascii="Times New Roman" w:hAnsi="Times New Roman" w:cs="Times New Roman"/>
+          <w:sz w:val="28"/>
+          <w:szCs w:val="28"/>
+        </w:rPr>
+        <w:t xml:space="preserve"> checking is more than that of Backtracking. Considering the heuristics, if the data instance is as such that the tie breaking scenario does not occur, then heuristic VAH1 gives better performance than VAH3 and VAH4 as there’s no overh</w:t>
+      </w:r>
+      <w:r>
+        <w:rPr>
+          <w:rFonts w:ascii="Times New Roman" w:hAnsi="Times New Roman" w:cs="Times New Roman"/>
+          <w:sz w:val="28"/>
+          <w:szCs w:val="28"/>
+        </w:rPr>
+        <w:t>ead of tie breaking in VAH1. On</w:t>
+      </w:r>
+      <w:r>
+        <w:rPr>
+          <w:rFonts w:ascii="Times New Roman" w:hAnsi="Times New Roman" w:cs="Times New Roman"/>
+          <w:sz w:val="28"/>
+          <w:szCs w:val="28"/>
+        </w:rPr>
+        <w:t xml:space="preserve"> the other hand, if there are tie breaking scenarios, then VAH3 </w:t>
+      </w:r>
+      <w:r>
+        <w:rPr>
+          <w:rFonts w:ascii="Times New Roman" w:hAnsi="Times New Roman" w:cs="Times New Roman"/>
+          <w:sz w:val="28"/>
+          <w:szCs w:val="28"/>
+        </w:rPr>
+        <w:lastRenderedPageBreak/>
+        <w:t>and VAH4 performs better than VAH1. VAH2 has a poor performance in every data instance. Finally, as VAH5 is a random selection of variables, its performance varies in different runs.</w:t>
+      </w:r>
+    </w:p>
+    <w:p>
+      <w:pPr>
+        <w:spacing w:line="360" w:lineRule="auto"/>
+        <w:ind w:firstLine="720"/>
+        <w:jc w:val="both"/>
+        <w:rPr>
+          <w:rFonts w:ascii="Times New Roman" w:hAnsi="Times New Roman" w:cs="Times New Roman"/>
+          <w:sz w:val="28"/>
+          <w:szCs w:val="28"/>
+        </w:rPr>
+      </w:pPr>
+      <w:r>
+        <w:rPr>
+          <w:rFonts w:ascii="Times New Roman" w:hAnsi="Times New Roman" w:cs="Times New Roman"/>
+          <w:sz w:val="28"/>
+          <w:szCs w:val="28"/>
+        </w:rPr>
+        <w:t xml:space="preserve"> </w:t>
       </w:r>
     </w:p>
     <w:p>

</xml_diff>